<commit_message>
Adding regrission tree model
</commit_message>
<xml_diff>
--- a/TTC Bus Delay_Final_Report_AmrKenawy.docx
+++ b/TTC Bus Delay_Final_Report_AmrKenawy.docx
@@ -114,75 +114,15 @@
         </w:rPr>
         <w:t>Research questions:</w:t>
       </w:r>
-    </w:p>
-    <w:p>
-      <w:pPr>
-        <w:pStyle w:val="ListParagraph"/>
-        <w:numPr>
-          <w:ilvl w:val="1"/>
-          <w:numId w:val="8"/>
-        </w:numPr>
-        <w:autoSpaceDE w:val="0"/>
-        <w:autoSpaceDN w:val="0"/>
-        <w:adjustRightInd w:val="0"/>
-        <w:spacing w:after="0" w:line="360" w:lineRule="auto"/>
-        <w:ind w:left="720"/>
-      </w:pPr>
+      <w:r>
+        <w:rPr>
+          <w:u w:val="single"/>
+        </w:rPr>
+        <w:t xml:space="preserve"> </w:t>
+      </w:r>
       <w:r>
         <w:t>What are the main incidents causing the delay of TTC buses?</w:t>
       </w:r>
-    </w:p>
-    <w:p>
-      <w:pPr>
-        <w:pStyle w:val="ListParagraph"/>
-        <w:numPr>
-          <w:ilvl w:val="1"/>
-          <w:numId w:val="8"/>
-        </w:numPr>
-        <w:autoSpaceDE w:val="0"/>
-        <w:autoSpaceDN w:val="0"/>
-        <w:adjustRightInd w:val="0"/>
-        <w:spacing w:after="0" w:line="360" w:lineRule="auto"/>
-        <w:ind w:left="720"/>
-      </w:pPr>
-      <w:r>
-        <w:t xml:space="preserve">What </w:t>
-      </w:r>
-      <w:proofErr w:type="gramStart"/>
-      <w:r>
-        <w:t>are</w:t>
-      </w:r>
-      <w:proofErr w:type="gramEnd"/>
-      <w:r>
-        <w:t xml:space="preserve"> the routes suffering either longer or repeated delays and what are the alternative solutions?</w:t>
-      </w:r>
-    </w:p>
-    <w:p>
-      <w:pPr>
-        <w:pStyle w:val="ListParagraph"/>
-        <w:numPr>
-          <w:ilvl w:val="1"/>
-          <w:numId w:val="8"/>
-        </w:numPr>
-        <w:autoSpaceDE w:val="0"/>
-        <w:autoSpaceDN w:val="0"/>
-        <w:adjustRightInd w:val="0"/>
-        <w:spacing w:after="0" w:line="360" w:lineRule="auto"/>
-        <w:ind w:left="720"/>
-      </w:pPr>
-      <w:r>
-        <w:t>How is the pattern of the delay varied over the past 56 months 2014-2018, how it looks like in different seasons?</w:t>
-      </w:r>
-    </w:p>
-    <w:p>
-      <w:pPr>
-        <w:pStyle w:val="ListParagraph"/>
-        <w:autoSpaceDE w:val="0"/>
-        <w:autoSpaceDN w:val="0"/>
-        <w:adjustRightInd w:val="0"/>
-        <w:spacing w:after="0" w:line="360" w:lineRule="auto"/>
-        <w:ind w:left="0"/>
-      </w:pPr>
     </w:p>
     <w:p>
       <w:pPr>
@@ -250,52 +190,52 @@
         </w:numPr>
       </w:pPr>
       <w:r>
+        <w:t xml:space="preserve">Increase dwell time at the </w:t>
+      </w:r>
+      <w:r>
+        <w:t>bus stops</w:t>
+      </w:r>
+      <w:r>
+        <w:t xml:space="preserve"> to cater for higher passenger movements On and Off the buses</w:t>
+      </w:r>
+    </w:p>
+    <w:p>
+      <w:r>
+        <w:t>All the above will lead to longer EWT for bus users hence reduce bus service reliability.</w:t>
+      </w:r>
+    </w:p>
+    <w:p>
+      <w:r>
+        <w:t>While</w:t>
+      </w:r>
+      <w:r>
+        <w:t xml:space="preserve"> few external factors </w:t>
+      </w:r>
+      <w:r>
+        <w:t>may</w:t>
+      </w:r>
+      <w:r>
+        <w:t xml:space="preserve"> contribute to instability of bus services such as Traffic disruptions, Weather conditions and Boarding durations</w:t>
+      </w:r>
+      <w:r>
+        <w:t xml:space="preserve">, there are some reasons of service irregularity are within </w:t>
+      </w:r>
+      <w:r>
+        <w:t>operators’</w:t>
+      </w:r>
+      <w:r>
+        <w:t xml:space="preserve"> control</w:t>
+      </w:r>
+      <w:r>
+        <w:t>,</w:t>
+      </w:r>
+      <w:r>
+        <w:t xml:space="preserve"> for example, Staff shortages, Mechanical issues etc.…</w:t>
+      </w:r>
+    </w:p>
+    <w:p>
+      <w:r>
         <w:lastRenderedPageBreak/>
-        <w:t xml:space="preserve">Increase dwell time at the </w:t>
-      </w:r>
-      <w:r>
-        <w:t>bus stops</w:t>
-      </w:r>
-      <w:r>
-        <w:t xml:space="preserve"> to cater for higher passenger movements On and Off the buses</w:t>
-      </w:r>
-    </w:p>
-    <w:p>
-      <w:r>
-        <w:t>All the above will lead to longer EWT for bus users hence reduce bus service reliability.</w:t>
-      </w:r>
-    </w:p>
-    <w:p>
-      <w:r>
-        <w:t>While</w:t>
-      </w:r>
-      <w:r>
-        <w:t xml:space="preserve"> few external factors </w:t>
-      </w:r>
-      <w:r>
-        <w:t>may</w:t>
-      </w:r>
-      <w:r>
-        <w:t xml:space="preserve"> contribute to instability of bus services such as Traffic disruptions, Weather conditions and Boarding durations</w:t>
-      </w:r>
-      <w:r>
-        <w:t xml:space="preserve">, there are some reasons of service irregularity are within </w:t>
-      </w:r>
-      <w:r>
-        <w:t>operators’</w:t>
-      </w:r>
-      <w:r>
-        <w:t xml:space="preserve"> control</w:t>
-      </w:r>
-      <w:r>
-        <w:t>,</w:t>
-      </w:r>
-      <w:r>
-        <w:t xml:space="preserve"> for example, Staff shortages, Mechanical issues etc.…</w:t>
-      </w:r>
-    </w:p>
-    <w:p>
-      <w:r>
         <w:t>Prior t</w:t>
       </w:r>
       <w:r>
@@ -379,7 +319,15 @@
         </w:numPr>
       </w:pPr>
       <w:r>
-        <w:t>Low frequency buses having 15 minutes headways or less, those buses are assessed based on average excess wait time (EWT) experienced by the commuters</w:t>
+        <w:t xml:space="preserve">Low frequency buses having 15 minutes headways or </w:t>
+      </w:r>
+      <w:r>
+        <w:t>more</w:t>
+      </w:r>
+      <w:bookmarkStart w:id="0" w:name="_GoBack"/>
+      <w:bookmarkEnd w:id="0"/>
+      <w:r>
+        <w:t>, those buses are assessed based on average excess wait time (EWT) experienced by the commuters</w:t>
       </w:r>
     </w:p>
     <w:p>
@@ -391,7 +339,13 @@
         </w:numPr>
       </w:pPr>
       <w:r>
-        <w:t>High frequency buses having more than 15 minutes headways, they are assessed based on punctuality, means percentage of buses departing On-time according to bus schedules</w:t>
+        <w:t xml:space="preserve">High frequency buses having </w:t>
+      </w:r>
+      <w:r>
+        <w:t>less</w:t>
+      </w:r>
+      <w:r>
+        <w:t xml:space="preserve"> than 15 minutes headways, they are assessed based on punctuality, means percentage of buses departing On-time according to bus schedules</w:t>
       </w:r>
     </w:p>
     <w:p/>
@@ -458,7 +412,6 @@
         <w:pStyle w:val="Heading1"/>
       </w:pPr>
       <w:r>
-        <w:lastRenderedPageBreak/>
         <w:t>Dataset</w:t>
       </w:r>
     </w:p>
@@ -1501,7 +1454,6 @@
         <w:rPr>
           <w:noProof/>
         </w:rPr>
-        <w:lastRenderedPageBreak/>
         <w:drawing>
           <wp:inline distT="0" distB="0" distL="0" distR="0" wp14:anchorId="41059B49" wp14:editId="119C3EE1">
             <wp:extent cx="5943600" cy="1891665"/>
@@ -1545,6 +1497,7 @@
         <w:rPr>
           <w:noProof/>
         </w:rPr>
+        <w:lastRenderedPageBreak/>
         <w:drawing>
           <wp:inline distT="0" distB="0" distL="0" distR="0" wp14:anchorId="2AE9A702" wp14:editId="046F2528">
             <wp:extent cx="5943600" cy="4375785"/>
@@ -1769,15 +1722,7 @@
       </w:r>
       <w:proofErr w:type="spellEnd"/>
       <w:r>
-        <w:t xml:space="preserve"> graphs </w:t>
-      </w:r>
-      <w:proofErr w:type="gramStart"/>
-      <w:r>
-        <w:t>in order to</w:t>
-      </w:r>
-      <w:proofErr w:type="gramEnd"/>
-      <w:r>
-        <w:t xml:space="preserve"> visualize the distribution of different incidents causing TTC delayed services</w:t>
+        <w:t xml:space="preserve"> graphs in order to visualize the distribution of different incidents causing TTC delayed services</w:t>
       </w:r>
     </w:p>
     <w:p>
@@ -2943,8 +2888,6 @@
             </w:r>
           </w:p>
         </w:tc>
-        <w:bookmarkStart w:id="0" w:name="_GoBack"/>
-        <w:bookmarkEnd w:id="0"/>
       </w:tr>
       <w:tr>
         <w:tc>
@@ -2956,13 +2899,7 @@
               <w:jc w:val="center"/>
             </w:pPr>
             <w:r>
-              <w:t xml:space="preserve">Delay histogram of </w:t>
-            </w:r>
-            <w:r>
-              <w:t xml:space="preserve">mechanical </w:t>
-            </w:r>
-            <w:r>
-              <w:t>incidents</w:t>
+              <w:t>Delay histogram of mechanical incidents</w:t>
             </w:r>
           </w:p>
         </w:tc>
@@ -8949,7 +8886,7 @@
 </file>
 
 <file path=customXml/itemProps1.xml><?xml version="1.0" encoding="utf-8"?>
-<ds:datastoreItem xmlns:ds="http://schemas.openxmlformats.org/officeDocument/2006/customXml" ds:itemID="{6CF29ADF-E26D-4BC4-BD2F-4D13DEBC2DCF}">
+<ds:datastoreItem xmlns:ds="http://schemas.openxmlformats.org/officeDocument/2006/customXml" ds:itemID="{33C9E83A-ACE6-4D38-ACAD-0A801DBC6072}">
   <ds:schemaRefs>
     <ds:schemaRef ds:uri="http://schemas.openxmlformats.org/officeDocument/2006/bibliography"/>
   </ds:schemaRefs>

</xml_diff>